<commit_message>
modif synthese tp 4
</commit_message>
<xml_diff>
--- a/TP4 - Colone_Navbar_Caroussel/TP4 Synthese.docx
+++ b/TP4 - Colone_Navbar_Caroussel/TP4 Synthese.docx
@@ -332,13 +332,7 @@
         <w:rPr>
           <w:highlight w:val="white"/>
         </w:rPr>
-        <w:t>Na</w:t>
-      </w:r>
-      <w:r>
-        <w:rPr>
-          <w:highlight w:val="white"/>
-        </w:rPr>
-        <w:t>vbar_Carousel</w:t>
+        <w:t>Navbar_Carousel</w:t>
       </w:r>
       <w:proofErr w:type="spellEnd"/>
       <w:r>
@@ -1673,13 +1667,7 @@
               <w:rPr>
                 <w:color w:val="FFFFFF"/>
               </w:rPr>
-              <w:t xml:space="preserve"> fa-bars fa</w:t>
-            </w:r>
-            <w:r>
-              <w:rPr>
-                <w:color w:val="FFFFFF"/>
-              </w:rPr>
-              <w:t>-lg"&gt;&lt;/</w:t>
+              <w:t xml:space="preserve"> fa-bars fa-lg"&gt;&lt;/</w:t>
             </w:r>
             <w:proofErr w:type="spellStart"/>
             <w:r>
@@ -1971,13 +1959,7 @@
               <w:rPr>
                 <w:color w:val="FFFFFF"/>
               </w:rPr>
-              <w:t>-co</w:t>
-            </w:r>
-            <w:r>
-              <w:rPr>
-                <w:color w:val="FFFFFF"/>
-              </w:rPr>
-              <w:t>llapse" id="</w:t>
+              <w:t>-collapse" id="</w:t>
             </w:r>
             <w:proofErr w:type="spellStart"/>
             <w:r>
@@ -2347,13 +2329,7 @@
               <w:rPr>
                 <w:color w:val="FFFFFF"/>
               </w:rPr>
-              <w:t xml:space="preserve"> fa-hamburger f</w:t>
-            </w:r>
-            <w:r>
-              <w:rPr>
-                <w:color w:val="FFFFFF"/>
-              </w:rPr>
-              <w:t>a-lg"&gt;&lt;/</w:t>
+              <w:t xml:space="preserve"> fa-hamburger fa-lg"&gt;&lt;/</w:t>
             </w:r>
             <w:proofErr w:type="spellStart"/>
             <w:r>
@@ -2620,13 +2596,7 @@
               <w:rPr>
                 <w:color w:val="FFFFFF"/>
               </w:rPr>
-              <w:t xml:space="preserve"> t</w:t>
-            </w:r>
-            <w:r>
-              <w:rPr>
-                <w:color w:val="FFFFFF"/>
-              </w:rPr>
-              <w:t>ype="</w:t>
+              <w:t xml:space="preserve"> type="</w:t>
             </w:r>
             <w:proofErr w:type="spellStart"/>
             <w:r>
@@ -2928,13 +2898,7 @@
               <w:rPr>
                 <w:color w:val="FFFFFF"/>
               </w:rPr>
-              <w:t xml:space="preserve">   </w:t>
-            </w:r>
-            <w:r>
-              <w:rPr>
-                <w:color w:val="FFFFFF"/>
-              </w:rPr>
-              <w:t xml:space="preserve">     &lt;/</w:t>
+              <w:t xml:space="preserve">        &lt;/</w:t>
             </w:r>
             <w:proofErr w:type="spellStart"/>
             <w:r>
@@ -7955,7 +7919,6 @@
                 <w:szCs w:val="21"/>
               </w:rPr>
             </w:pPr>
-            <w:bookmarkStart w:id="0" w:name="_GoBack"/>
             <w:r>
               <w:rPr>
                 <w:rFonts w:ascii="Courier New" w:eastAsia="Courier New" w:hAnsi="Courier New" w:cs="Courier New"/>
@@ -11748,7 +11711,6 @@
               <w:t>&gt;</w:t>
             </w:r>
           </w:p>
-          <w:bookmarkEnd w:id="0"/>
           <w:p>
             <w:pPr>
               <w:widowControl w:val="0"/>
@@ -11949,7 +11911,7 @@
         </w:tc>
         <w:tc>
           <w:tcPr>
-            <w:tcW w:w="4154" w:type="dxa"/>
+            <w:tcW w:w="4155" w:type="dxa"/>
             <w:shd w:val="clear" w:color="auto" w:fill="38761D"/>
             <w:tcMar>
               <w:top w:w="100" w:type="dxa"/>
@@ -12023,7 +11985,7 @@
         </w:tc>
         <w:tc>
           <w:tcPr>
-            <w:tcW w:w="4154" w:type="dxa"/>
+            <w:tcW w:w="4155" w:type="dxa"/>
             <w:shd w:val="clear" w:color="auto" w:fill="auto"/>
             <w:tcMar>
               <w:top w:w="100" w:type="dxa"/>
@@ -12035,11 +11997,34 @@
           <w:p>
             <w:pPr>
               <w:widowControl w:val="0"/>
+              <w:tabs>
+                <w:tab w:val="left" w:pos="945"/>
+              </w:tabs>
               <w:spacing w:line="240" w:lineRule="auto"/>
               <w:rPr>
                 <w:highlight w:val="white"/>
               </w:rPr>
             </w:pPr>
+            <w:r>
+              <w:rPr>
+                <w:highlight w:val="white"/>
+              </w:rPr>
+              <w:t xml:space="preserve">Activé le style du composent </w:t>
+            </w:r>
+            <w:proofErr w:type="spellStart"/>
+            <w:r>
+              <w:rPr>
+                <w:highlight w:val="white"/>
+              </w:rPr>
+              <w:t>caroussel</w:t>
+            </w:r>
+            <w:proofErr w:type="spellEnd"/>
+            <w:r>
+              <w:rPr>
+                <w:highlight w:val="white"/>
+              </w:rPr>
+              <w:t xml:space="preserve"> et ajouté le fonction slide</w:t>
+            </w:r>
           </w:p>
         </w:tc>
       </w:tr>
@@ -12084,7 +12069,7 @@
         </w:tc>
         <w:tc>
           <w:tcPr>
-            <w:tcW w:w="4154" w:type="dxa"/>
+            <w:tcW w:w="4155" w:type="dxa"/>
             <w:shd w:val="clear" w:color="auto" w:fill="auto"/>
             <w:tcMar>
               <w:top w:w="100" w:type="dxa"/>
@@ -12101,6 +12086,32 @@
                 <w:highlight w:val="white"/>
               </w:rPr>
             </w:pPr>
+            <w:r>
+              <w:rPr>
+                <w:highlight w:val="white"/>
+              </w:rPr>
+              <w:t xml:space="preserve">Permet d’indiquer au site que le </w:t>
+            </w:r>
+            <w:proofErr w:type="spellStart"/>
+            <w:r>
+              <w:rPr>
+                <w:highlight w:val="white"/>
+              </w:rPr>
+              <w:t>caroussel</w:t>
+            </w:r>
+            <w:proofErr w:type="spellEnd"/>
+            <w:r>
+              <w:rPr>
+                <w:highlight w:val="white"/>
+              </w:rPr>
+              <w:t xml:space="preserve"> </w:t>
+            </w:r>
+            <w:r>
+              <w:rPr>
+                <w:highlight w:val="white"/>
+              </w:rPr>
+              <w:t>démarre automatiquement</w:t>
+            </w:r>
           </w:p>
         </w:tc>
       </w:tr>
@@ -12147,7 +12158,7 @@
         </w:tc>
         <w:tc>
           <w:tcPr>
-            <w:tcW w:w="4154" w:type="dxa"/>
+            <w:tcW w:w="4155" w:type="dxa"/>
             <w:shd w:val="clear" w:color="auto" w:fill="auto"/>
             <w:tcMar>
               <w:top w:w="100" w:type="dxa"/>
@@ -12164,6 +12175,48 @@
                 <w:highlight w:val="white"/>
               </w:rPr>
             </w:pPr>
+            <w:r>
+              <w:rPr>
+                <w:highlight w:val="white"/>
+              </w:rPr>
+              <w:t xml:space="preserve">Il sert </w:t>
+            </w:r>
+            <w:proofErr w:type="gramStart"/>
+            <w:r>
+              <w:rPr>
+                <w:highlight w:val="white"/>
+              </w:rPr>
+              <w:t>a</w:t>
+            </w:r>
+            <w:proofErr w:type="gramEnd"/>
+            <w:r>
+              <w:rPr>
+                <w:highlight w:val="white"/>
+              </w:rPr>
+              <w:t xml:space="preserve"> contenir tout les </w:t>
+            </w:r>
+            <w:proofErr w:type="spellStart"/>
+            <w:r>
+              <w:rPr>
+                <w:highlight w:val="white"/>
+              </w:rPr>
+              <w:t>elements</w:t>
+            </w:r>
+            <w:proofErr w:type="spellEnd"/>
+            <w:r>
+              <w:rPr>
+                <w:highlight w:val="white"/>
+              </w:rPr>
+              <w:t xml:space="preserve"> du </w:t>
+            </w:r>
+            <w:proofErr w:type="spellStart"/>
+            <w:r>
+              <w:rPr>
+                <w:highlight w:val="white"/>
+              </w:rPr>
+              <w:t>caroussel</w:t>
+            </w:r>
+            <w:proofErr w:type="spellEnd"/>
           </w:p>
         </w:tc>
       </w:tr>
@@ -12210,7 +12263,7 @@
         </w:tc>
         <w:tc>
           <w:tcPr>
-            <w:tcW w:w="4154" w:type="dxa"/>
+            <w:tcW w:w="4155" w:type="dxa"/>
             <w:shd w:val="clear" w:color="auto" w:fill="auto"/>
             <w:tcMar>
               <w:top w:w="100" w:type="dxa"/>
@@ -12227,6 +12280,12 @@
                 <w:highlight w:val="white"/>
               </w:rPr>
             </w:pPr>
+            <w:r>
+              <w:rPr>
+                <w:highlight w:val="white"/>
+              </w:rPr>
+              <w:t xml:space="preserve">Activé une image </w:t>
+            </w:r>
           </w:p>
         </w:tc>
       </w:tr>
@@ -12280,7 +12339,7 @@
         </w:tc>
         <w:tc>
           <w:tcPr>
-            <w:tcW w:w="4154" w:type="dxa"/>
+            <w:tcW w:w="4155" w:type="dxa"/>
             <w:shd w:val="clear" w:color="auto" w:fill="auto"/>
             <w:tcMar>
               <w:top w:w="100" w:type="dxa"/>
@@ -12297,6 +12356,26 @@
                 <w:highlight w:val="white"/>
               </w:rPr>
             </w:pPr>
+            <w:r>
+              <w:rPr>
+                <w:highlight w:val="white"/>
+              </w:rPr>
+              <w:t>On bloque l’</w:t>
+            </w:r>
+            <w:proofErr w:type="spellStart"/>
+            <w:r>
+              <w:rPr>
+                <w:highlight w:val="white"/>
+              </w:rPr>
+              <w:t>elements</w:t>
+            </w:r>
+            <w:proofErr w:type="spellEnd"/>
+            <w:r>
+              <w:rPr>
+                <w:highlight w:val="white"/>
+              </w:rPr>
+              <w:t xml:space="preserve"> et on le rend responsive</w:t>
+            </w:r>
           </w:p>
         </w:tc>
       </w:tr>
@@ -12343,7 +12422,7 @@
         </w:tc>
         <w:tc>
           <w:tcPr>
-            <w:tcW w:w="4154" w:type="dxa"/>
+            <w:tcW w:w="4155" w:type="dxa"/>
             <w:shd w:val="clear" w:color="auto" w:fill="auto"/>
             <w:tcMar>
               <w:top w:w="100" w:type="dxa"/>
@@ -12360,6 +12439,26 @@
                 <w:highlight w:val="white"/>
               </w:rPr>
             </w:pPr>
+            <w:r>
+              <w:rPr>
+                <w:highlight w:val="white"/>
+              </w:rPr>
+              <w:t xml:space="preserve">Conteneur pour ajouter des </w:t>
+            </w:r>
+            <w:proofErr w:type="spellStart"/>
+            <w:r>
+              <w:rPr>
+                <w:highlight w:val="white"/>
+              </w:rPr>
+              <w:t>legendes</w:t>
+            </w:r>
+            <w:proofErr w:type="spellEnd"/>
+            <w:r>
+              <w:rPr>
+                <w:highlight w:val="white"/>
+              </w:rPr>
+              <w:t xml:space="preserve"> </w:t>
+            </w:r>
           </w:p>
         </w:tc>
       </w:tr>
@@ -12404,7 +12503,7 @@
         </w:tc>
         <w:tc>
           <w:tcPr>
-            <w:tcW w:w="4154" w:type="dxa"/>
+            <w:tcW w:w="4155" w:type="dxa"/>
             <w:shd w:val="clear" w:color="auto" w:fill="auto"/>
             <w:tcMar>
               <w:top w:w="100" w:type="dxa"/>
@@ -12421,6 +12520,26 @@
                 <w:highlight w:val="white"/>
               </w:rPr>
             </w:pPr>
+            <w:r>
+              <w:rPr>
+                <w:highlight w:val="white"/>
+              </w:rPr>
+              <w:t>Rend l’</w:t>
+            </w:r>
+            <w:proofErr w:type="spellStart"/>
+            <w:r>
+              <w:rPr>
+                <w:highlight w:val="white"/>
+              </w:rPr>
+              <w:t>elements</w:t>
+            </w:r>
+            <w:proofErr w:type="spellEnd"/>
+            <w:r>
+              <w:rPr>
+                <w:highlight w:val="white"/>
+              </w:rPr>
+              <w:t xml:space="preserve"> invisible </w:t>
+            </w:r>
           </w:p>
         </w:tc>
       </w:tr>
@@ -12465,7 +12584,7 @@
         </w:tc>
         <w:tc>
           <w:tcPr>
-            <w:tcW w:w="4154" w:type="dxa"/>
+            <w:tcW w:w="4155" w:type="dxa"/>
             <w:shd w:val="clear" w:color="auto" w:fill="auto"/>
             <w:tcMar>
               <w:top w:w="100" w:type="dxa"/>
@@ -12482,6 +12601,26 @@
                 <w:highlight w:val="white"/>
               </w:rPr>
             </w:pPr>
+            <w:r>
+              <w:rPr>
+                <w:highlight w:val="white"/>
+              </w:rPr>
+              <w:t xml:space="preserve">Masque l’image sur les </w:t>
+            </w:r>
+            <w:proofErr w:type="spellStart"/>
+            <w:r>
+              <w:rPr>
+                <w:highlight w:val="white"/>
+              </w:rPr>
+              <w:t>ecran</w:t>
+            </w:r>
+            <w:proofErr w:type="spellEnd"/>
+            <w:r>
+              <w:rPr>
+                <w:highlight w:val="white"/>
+              </w:rPr>
+              <w:t xml:space="preserve"> md</w:t>
+            </w:r>
           </w:p>
         </w:tc>
       </w:tr>
@@ -12528,7 +12667,7 @@
         </w:tc>
         <w:tc>
           <w:tcPr>
-            <w:tcW w:w="4154" w:type="dxa"/>
+            <w:tcW w:w="4155" w:type="dxa"/>
             <w:shd w:val="clear" w:color="auto" w:fill="auto"/>
             <w:tcMar>
               <w:top w:w="100" w:type="dxa"/>
@@ -12545,6 +12684,34 @@
                 <w:highlight w:val="white"/>
               </w:rPr>
             </w:pPr>
+            <w:r>
+              <w:rPr>
+                <w:highlight w:val="white"/>
+              </w:rPr>
+              <w:t xml:space="preserve">Permet d’ajouter des </w:t>
+            </w:r>
+            <w:proofErr w:type="spellStart"/>
+            <w:r>
+              <w:rPr>
+                <w:highlight w:val="white"/>
+              </w:rPr>
+              <w:t>elements</w:t>
+            </w:r>
+            <w:proofErr w:type="spellEnd"/>
+            <w:r>
+              <w:rPr>
+                <w:highlight w:val="white"/>
+              </w:rPr>
+              <w:t xml:space="preserve"> dans le </w:t>
+            </w:r>
+            <w:proofErr w:type="spellStart"/>
+            <w:r>
+              <w:rPr>
+                <w:highlight w:val="white"/>
+              </w:rPr>
+              <w:t>caroussel</w:t>
+            </w:r>
+            <w:proofErr w:type="spellEnd"/>
           </w:p>
         </w:tc>
       </w:tr>
@@ -12600,7 +12767,7 @@
         </w:tc>
         <w:tc>
           <w:tcPr>
-            <w:tcW w:w="4154" w:type="dxa"/>
+            <w:tcW w:w="4155" w:type="dxa"/>
             <w:shd w:val="clear" w:color="auto" w:fill="auto"/>
             <w:tcMar>
               <w:top w:w="100" w:type="dxa"/>
@@ -12617,6 +12784,26 @@
                 <w:highlight w:val="white"/>
               </w:rPr>
             </w:pPr>
+            <w:r>
+              <w:rPr>
+                <w:highlight w:val="white"/>
+              </w:rPr>
+              <w:t xml:space="preserve">Bouton pour retourner en </w:t>
+            </w:r>
+            <w:proofErr w:type="spellStart"/>
+            <w:r>
+              <w:rPr>
+                <w:highlight w:val="white"/>
+              </w:rPr>
+              <w:t>a</w:t>
+            </w:r>
+            <w:r>
+              <w:rPr>
+                <w:highlight w:val="white"/>
+              </w:rPr>
+              <w:t>rriere</w:t>
+            </w:r>
+            <w:proofErr w:type="spellEnd"/>
           </w:p>
         </w:tc>
       </w:tr>
@@ -12688,7 +12875,7 @@
         </w:tc>
         <w:tc>
           <w:tcPr>
-            <w:tcW w:w="4154" w:type="dxa"/>
+            <w:tcW w:w="4155" w:type="dxa"/>
             <w:shd w:val="clear" w:color="auto" w:fill="auto"/>
             <w:tcMar>
               <w:top w:w="100" w:type="dxa"/>
@@ -12705,6 +12892,12 @@
                 <w:highlight w:val="white"/>
               </w:rPr>
             </w:pPr>
+            <w:r>
+              <w:rPr>
+                <w:highlight w:val="white"/>
+              </w:rPr>
+              <w:t xml:space="preserve">Image des boutons </w:t>
+            </w:r>
           </w:p>
         </w:tc>
       </w:tr>
@@ -12758,7 +12951,7 @@
         </w:tc>
         <w:tc>
           <w:tcPr>
-            <w:tcW w:w="4154" w:type="dxa"/>
+            <w:tcW w:w="4155" w:type="dxa"/>
             <w:shd w:val="clear" w:color="auto" w:fill="auto"/>
             <w:tcMar>
               <w:top w:w="100" w:type="dxa"/>
@@ -12775,6 +12968,26 @@
                 <w:highlight w:val="white"/>
               </w:rPr>
             </w:pPr>
+            <w:r>
+              <w:rPr>
+                <w:highlight w:val="white"/>
+              </w:rPr>
+              <w:t>Active les lecteurs d’</w:t>
+            </w:r>
+            <w:proofErr w:type="spellStart"/>
+            <w:r>
+              <w:rPr>
+                <w:highlight w:val="white"/>
+              </w:rPr>
+              <w:t>ecrans</w:t>
+            </w:r>
+            <w:proofErr w:type="spellEnd"/>
+            <w:r>
+              <w:rPr>
+                <w:highlight w:val="white"/>
+              </w:rPr>
+              <w:t xml:space="preserve"> </w:t>
+            </w:r>
           </w:p>
         </w:tc>
       </w:tr>
@@ -12830,7 +13043,7 @@
         </w:tc>
         <w:tc>
           <w:tcPr>
-            <w:tcW w:w="4154" w:type="dxa"/>
+            <w:tcW w:w="4155" w:type="dxa"/>
             <w:shd w:val="clear" w:color="auto" w:fill="auto"/>
             <w:tcMar>
               <w:top w:w="100" w:type="dxa"/>
@@ -12847,6 +13060,12 @@
                 <w:highlight w:val="white"/>
               </w:rPr>
             </w:pPr>
+            <w:r>
+              <w:rPr>
+                <w:highlight w:val="white"/>
+              </w:rPr>
+              <w:t xml:space="preserve">Bouton pour l’image suivante </w:t>
+            </w:r>
           </w:p>
         </w:tc>
       </w:tr>
@@ -12902,7 +13121,7 @@
         </w:tc>
         <w:tc>
           <w:tcPr>
-            <w:tcW w:w="4154" w:type="dxa"/>
+            <w:tcW w:w="4155" w:type="dxa"/>
             <w:shd w:val="clear" w:color="auto" w:fill="auto"/>
             <w:tcMar>
               <w:top w:w="100" w:type="dxa"/>
@@ -12919,6 +13138,12 @@
                 <w:highlight w:val="white"/>
               </w:rPr>
             </w:pPr>
+            <w:r>
+              <w:rPr>
+                <w:highlight w:val="white"/>
+              </w:rPr>
+              <w:t xml:space="preserve">Image des boutons </w:t>
+            </w:r>
           </w:p>
         </w:tc>
       </w:tr>
@@ -12982,34 +13207,80 @@
       <w:pPr>
         <w:ind w:left="720"/>
         <w:rPr>
+          <w:color w:val="0070C0"/>
           <w:highlight w:val="white"/>
         </w:rPr>
       </w:pPr>
       <w:r>
         <w:rPr>
-          <w:highlight w:val="white"/>
-        </w:rPr>
-        <w:t xml:space="preserve">20) Expliquer comment fonctionne votre </w:t>
+          <w:color w:val="0070C0"/>
+          <w:highlight w:val="white"/>
+        </w:rPr>
+        <w:t xml:space="preserve">Ajouter un id a un </w:t>
       </w:r>
       <w:proofErr w:type="spellStart"/>
       <w:r>
         <w:rPr>
-          <w:highlight w:val="white"/>
-        </w:rPr>
-        <w:t>carousel</w:t>
+          <w:color w:val="0070C0"/>
+          <w:highlight w:val="white"/>
+        </w:rPr>
+        <w:t>elements</w:t>
       </w:r>
       <w:proofErr w:type="spellEnd"/>
       <w:r>
         <w:rPr>
-          <w:highlight w:val="white"/>
-        </w:rPr>
-        <w:t xml:space="preserve"> en faisant référence à votre code.</w:t>
-      </w:r>
+          <w:color w:val="0070C0"/>
+          <w:highlight w:val="white"/>
+        </w:rPr>
+        <w:t xml:space="preserve"> pour changer </w:t>
+      </w:r>
+      <w:proofErr w:type="gramStart"/>
+      <w:r>
+        <w:rPr>
+          <w:color w:val="0070C0"/>
+          <w:highlight w:val="white"/>
+        </w:rPr>
+        <w:t>des propriété</w:t>
+      </w:r>
+      <w:proofErr w:type="gramEnd"/>
+      <w:r>
+        <w:rPr>
+          <w:color w:val="0070C0"/>
+          <w:highlight w:val="white"/>
+        </w:rPr>
+        <w:t xml:space="preserve"> en </w:t>
+      </w:r>
+      <w:proofErr w:type="spellStart"/>
+      <w:r>
+        <w:rPr>
+          <w:color w:val="0070C0"/>
+          <w:highlight w:val="white"/>
+        </w:rPr>
+        <w:t>js</w:t>
+      </w:r>
+      <w:proofErr w:type="spellEnd"/>
+      <w:r>
+        <w:rPr>
+          <w:color w:val="0070C0"/>
+          <w:highlight w:val="white"/>
+        </w:rPr>
+        <w:t xml:space="preserve"> ou en </w:t>
+      </w:r>
+      <w:proofErr w:type="spellStart"/>
+      <w:r>
+        <w:rPr>
+          <w:color w:val="0070C0"/>
+          <w:highlight w:val="white"/>
+        </w:rPr>
+        <w:t>css</w:t>
+      </w:r>
+      <w:proofErr w:type="spellEnd"/>
     </w:p>
     <w:p>
       <w:pPr>
         <w:ind w:left="720"/>
         <w:rPr>
+          <w:color w:val="6A9955"/>
           <w:highlight w:val="white"/>
         </w:rPr>
       </w:pPr>
@@ -13025,8 +13296,822 @@
         <w:rPr>
           <w:highlight w:val="white"/>
         </w:rPr>
+        <w:t xml:space="preserve">20) Expliquer comment fonctionne votre </w:t>
+      </w:r>
+      <w:proofErr w:type="spellStart"/>
+      <w:r>
+        <w:rPr>
+          <w:highlight w:val="white"/>
+        </w:rPr>
+        <w:t>carousel</w:t>
+      </w:r>
+      <w:proofErr w:type="spellEnd"/>
+      <w:r>
+        <w:rPr>
+          <w:highlight w:val="white"/>
+        </w:rPr>
+        <w:t xml:space="preserve"> en faisant référence à votre code.</w:t>
+      </w:r>
+    </w:p>
+    <w:p>
+      <w:pPr>
+        <w:ind w:left="720"/>
+        <w:rPr>
+          <w:highlight w:val="white"/>
+        </w:rPr>
+      </w:pPr>
+    </w:p>
+    <w:p>
+      <w:pPr>
+        <w:ind w:left="720"/>
+        <w:rPr>
+          <w:color w:val="0070C0"/>
+          <w:highlight w:val="white"/>
+        </w:rPr>
+      </w:pPr>
+      <w:r>
+        <w:rPr>
+          <w:color w:val="0070C0"/>
+          <w:highlight w:val="white"/>
+        </w:rPr>
+        <w:t xml:space="preserve">Quand on lance le site une image s’affiche et change automatiquement, on </w:t>
+      </w:r>
+      <w:proofErr w:type="gramStart"/>
+      <w:r>
+        <w:rPr>
+          <w:color w:val="0070C0"/>
+          <w:highlight w:val="white"/>
+        </w:rPr>
+        <w:t>peux</w:t>
+      </w:r>
+      <w:proofErr w:type="gramEnd"/>
+      <w:r>
+        <w:rPr>
+          <w:color w:val="0070C0"/>
+          <w:highlight w:val="white"/>
+        </w:rPr>
+        <w:t xml:space="preserve"> la changer nous </w:t>
+      </w:r>
+      <w:proofErr w:type="spellStart"/>
+      <w:r>
+        <w:rPr>
+          <w:color w:val="0070C0"/>
+          <w:highlight w:val="white"/>
+        </w:rPr>
+        <w:t>meme</w:t>
+      </w:r>
+      <w:proofErr w:type="spellEnd"/>
+      <w:r>
+        <w:rPr>
+          <w:color w:val="0070C0"/>
+          <w:highlight w:val="white"/>
+        </w:rPr>
+        <w:t xml:space="preserve"> </w:t>
+      </w:r>
+      <w:proofErr w:type="spellStart"/>
+      <w:r>
+        <w:rPr>
+          <w:color w:val="0070C0"/>
+          <w:highlight w:val="white"/>
+        </w:rPr>
+        <w:t>grace</w:t>
+      </w:r>
+      <w:proofErr w:type="spellEnd"/>
+      <w:r>
+        <w:rPr>
+          <w:color w:val="0070C0"/>
+          <w:highlight w:val="white"/>
+        </w:rPr>
+        <w:t xml:space="preserve"> a des boutons </w:t>
+      </w:r>
+    </w:p>
+    <w:p>
+      <w:pPr>
+        <w:ind w:left="720"/>
+        <w:rPr>
+          <w:highlight w:val="white"/>
+        </w:rPr>
+      </w:pPr>
+    </w:p>
+    <w:p>
+      <w:pPr>
+        <w:ind w:left="720"/>
+        <w:rPr>
+          <w:highlight w:val="white"/>
+        </w:rPr>
+      </w:pPr>
+    </w:p>
+    <w:p>
+      <w:pPr>
+        <w:ind w:left="720"/>
+        <w:rPr>
+          <w:highlight w:val="white"/>
+        </w:rPr>
+      </w:pPr>
+      <w:r>
+        <w:rPr>
+          <w:highlight w:val="white"/>
+        </w:rPr>
         <w:t xml:space="preserve">21) Expliquer comment javascript intervient sur cette application alors qu’on a aucun code javascript. </w:t>
       </w:r>
+    </w:p>
+    <w:p>
+      <w:pPr>
+        <w:ind w:left="720"/>
+        <w:rPr>
+          <w:color w:val="0070C0"/>
+          <w:highlight w:val="white"/>
+        </w:rPr>
+      </w:pPr>
+    </w:p>
+    <w:p>
+      <w:pPr>
+        <w:ind w:left="720"/>
+        <w:rPr>
+          <w:color w:val="0070C0"/>
+          <w:highlight w:val="white"/>
+        </w:rPr>
+      </w:pPr>
+      <w:r>
+        <w:rPr>
+          <w:color w:val="0070C0"/>
+          <w:highlight w:val="white"/>
+        </w:rPr>
+        <w:t xml:space="preserve">Car on a importé </w:t>
+      </w:r>
+      <w:proofErr w:type="gramStart"/>
+      <w:r>
+        <w:rPr>
+          <w:color w:val="0070C0"/>
+          <w:highlight w:val="white"/>
+        </w:rPr>
+        <w:t>des script</w:t>
+      </w:r>
+      <w:proofErr w:type="gramEnd"/>
+      <w:r>
+        <w:rPr>
+          <w:color w:val="0070C0"/>
+          <w:highlight w:val="white"/>
+        </w:rPr>
+        <w:t xml:space="preserve"> de </w:t>
+      </w:r>
+      <w:proofErr w:type="spellStart"/>
+      <w:r>
+        <w:rPr>
+          <w:color w:val="0070C0"/>
+          <w:highlight w:val="white"/>
+        </w:rPr>
+        <w:t>bootstrap</w:t>
+      </w:r>
+      <w:proofErr w:type="spellEnd"/>
+      <w:r>
+        <w:rPr>
+          <w:color w:val="0070C0"/>
+          <w:highlight w:val="white"/>
+        </w:rPr>
+        <w:t xml:space="preserve"> qui eux sont en </w:t>
+      </w:r>
+      <w:proofErr w:type="spellStart"/>
+      <w:r>
+        <w:rPr>
+          <w:color w:val="0070C0"/>
+          <w:highlight w:val="white"/>
+        </w:rPr>
+        <w:t>js</w:t>
+      </w:r>
+      <w:proofErr w:type="spellEnd"/>
+      <w:r>
+        <w:rPr>
+          <w:color w:val="0070C0"/>
+          <w:highlight w:val="white"/>
+        </w:rPr>
+        <w:t xml:space="preserve"> </w:t>
+      </w:r>
+    </w:p>
+    <w:p>
+      <w:pPr>
+        <w:shd w:val="clear" w:color="auto" w:fill="282C34"/>
+        <w:spacing w:line="285" w:lineRule="atLeast"/>
+        <w:rPr>
+          <w:rFonts w:ascii="Consolas" w:eastAsia="Times New Roman" w:hAnsi="Consolas" w:cs="Times New Roman"/>
+          <w:color w:val="ABB2BF"/>
+          <w:sz w:val="21"/>
+          <w:szCs w:val="21"/>
+          <w:lang w:val="fr-FR"/>
+        </w:rPr>
+      </w:pPr>
+      <w:proofErr w:type="gramStart"/>
+      <w:r>
+        <w:rPr>
+          <w:rFonts w:ascii="Consolas" w:eastAsia="Times New Roman" w:hAnsi="Consolas" w:cs="Times New Roman"/>
+          <w:color w:val="E06C75"/>
+          <w:sz w:val="21"/>
+          <w:szCs w:val="21"/>
+          <w:lang w:val="fr-FR"/>
+        </w:rPr>
+        <w:t>script</w:t>
+      </w:r>
+      <w:proofErr w:type="gramEnd"/>
+      <w:r>
+        <w:rPr>
+          <w:rFonts w:ascii="Consolas" w:eastAsia="Times New Roman" w:hAnsi="Consolas" w:cs="Times New Roman"/>
+          <w:color w:val="ABB2BF"/>
+          <w:sz w:val="21"/>
+          <w:szCs w:val="21"/>
+          <w:lang w:val="fr-FR"/>
+        </w:rPr>
+        <w:t xml:space="preserve"> </w:t>
+      </w:r>
+      <w:r>
+        <w:rPr>
+          <w:rFonts w:ascii="Consolas" w:eastAsia="Times New Roman" w:hAnsi="Consolas" w:cs="Times New Roman"/>
+          <w:color w:val="D19A66"/>
+          <w:sz w:val="21"/>
+          <w:szCs w:val="21"/>
+          <w:lang w:val="fr-FR"/>
+        </w:rPr>
+        <w:t>src</w:t>
+      </w:r>
+      <w:r>
+        <w:rPr>
+          <w:rFonts w:ascii="Consolas" w:eastAsia="Times New Roman" w:hAnsi="Consolas" w:cs="Times New Roman"/>
+          <w:color w:val="ABB2BF"/>
+          <w:sz w:val="21"/>
+          <w:szCs w:val="21"/>
+          <w:lang w:val="fr-FR"/>
+        </w:rPr>
+        <w:t>=</w:t>
+      </w:r>
+      <w:r>
+        <w:rPr>
+          <w:rFonts w:ascii="Consolas" w:eastAsia="Times New Roman" w:hAnsi="Consolas" w:cs="Times New Roman"/>
+          <w:color w:val="98C379"/>
+          <w:sz w:val="21"/>
+          <w:szCs w:val="21"/>
+          <w:lang w:val="fr-FR"/>
+        </w:rPr>
+        <w:t>"https://code.jquery.com/jquery-3.5.1.slim.min.js"</w:t>
+      </w:r>
+      <w:r>
+        <w:rPr>
+          <w:rFonts w:ascii="Consolas" w:eastAsia="Times New Roman" w:hAnsi="Consolas" w:cs="Times New Roman"/>
+          <w:color w:val="ABB2BF"/>
+          <w:sz w:val="21"/>
+          <w:szCs w:val="21"/>
+          <w:lang w:val="fr-FR"/>
+        </w:rPr>
+        <w:t xml:space="preserve"> </w:t>
+      </w:r>
+      <w:r>
+        <w:rPr>
+          <w:rFonts w:ascii="Consolas" w:eastAsia="Times New Roman" w:hAnsi="Consolas" w:cs="Times New Roman"/>
+          <w:color w:val="D19A66"/>
+          <w:sz w:val="21"/>
+          <w:szCs w:val="21"/>
+          <w:lang w:val="fr-FR"/>
+        </w:rPr>
+        <w:t>integrity</w:t>
+      </w:r>
+      <w:r>
+        <w:rPr>
+          <w:rFonts w:ascii="Consolas" w:eastAsia="Times New Roman" w:hAnsi="Consolas" w:cs="Times New Roman"/>
+          <w:color w:val="ABB2BF"/>
+          <w:sz w:val="21"/>
+          <w:szCs w:val="21"/>
+          <w:lang w:val="fr-FR"/>
+        </w:rPr>
+        <w:t>=</w:t>
+      </w:r>
+      <w:r>
+        <w:rPr>
+          <w:rFonts w:ascii="Consolas" w:eastAsia="Times New Roman" w:hAnsi="Consolas" w:cs="Times New Roman"/>
+          <w:color w:val="98C379"/>
+          <w:sz w:val="21"/>
+          <w:szCs w:val="21"/>
+          <w:lang w:val="fr-FR"/>
+        </w:rPr>
+        <w:t>"sha384-DfXdz2htPH0lsSSs5nCTpuj/zy4C+OGpamoFVy38MVBnE+IbbVYUew+OrCXaRkfj"</w:t>
+      </w:r>
+      <w:r>
+        <w:rPr>
+          <w:rFonts w:ascii="Consolas" w:eastAsia="Times New Roman" w:hAnsi="Consolas" w:cs="Times New Roman"/>
+          <w:color w:val="ABB2BF"/>
+          <w:sz w:val="21"/>
+          <w:szCs w:val="21"/>
+          <w:lang w:val="fr-FR"/>
+        </w:rPr>
+        <w:t xml:space="preserve"> </w:t>
+      </w:r>
+      <w:proofErr w:type="spellStart"/>
+      <w:r>
+        <w:rPr>
+          <w:rFonts w:ascii="Consolas" w:eastAsia="Times New Roman" w:hAnsi="Consolas" w:cs="Times New Roman"/>
+          <w:color w:val="D19A66"/>
+          <w:sz w:val="21"/>
+          <w:szCs w:val="21"/>
+          <w:lang w:val="fr-FR"/>
+        </w:rPr>
+        <w:t>crossorigin</w:t>
+      </w:r>
+      <w:proofErr w:type="spellEnd"/>
+      <w:r>
+        <w:rPr>
+          <w:rFonts w:ascii="Consolas" w:eastAsia="Times New Roman" w:hAnsi="Consolas" w:cs="Times New Roman"/>
+          <w:color w:val="ABB2BF"/>
+          <w:sz w:val="21"/>
+          <w:szCs w:val="21"/>
+          <w:lang w:val="fr-FR"/>
+        </w:rPr>
+        <w:t>=</w:t>
+      </w:r>
+      <w:r>
+        <w:rPr>
+          <w:rFonts w:ascii="Consolas" w:eastAsia="Times New Roman" w:hAnsi="Consolas" w:cs="Times New Roman"/>
+          <w:color w:val="98C379"/>
+          <w:sz w:val="21"/>
+          <w:szCs w:val="21"/>
+          <w:lang w:val="fr-FR"/>
+        </w:rPr>
+        <w:t>"</w:t>
+      </w:r>
+      <w:proofErr w:type="spellStart"/>
+      <w:r>
+        <w:rPr>
+          <w:rFonts w:ascii="Consolas" w:eastAsia="Times New Roman" w:hAnsi="Consolas" w:cs="Times New Roman"/>
+          <w:color w:val="98C379"/>
+          <w:sz w:val="21"/>
+          <w:szCs w:val="21"/>
+          <w:lang w:val="fr-FR"/>
+        </w:rPr>
+        <w:t>anonymous</w:t>
+      </w:r>
+      <w:proofErr w:type="spellEnd"/>
+      <w:r>
+        <w:rPr>
+          <w:rFonts w:ascii="Consolas" w:eastAsia="Times New Roman" w:hAnsi="Consolas" w:cs="Times New Roman"/>
+          <w:color w:val="98C379"/>
+          <w:sz w:val="21"/>
+          <w:szCs w:val="21"/>
+          <w:lang w:val="fr-FR"/>
+        </w:rPr>
+        <w:t>"</w:t>
+      </w:r>
+      <w:r>
+        <w:rPr>
+          <w:rFonts w:ascii="Consolas" w:eastAsia="Times New Roman" w:hAnsi="Consolas" w:cs="Times New Roman"/>
+          <w:color w:val="ABB2BF"/>
+          <w:sz w:val="21"/>
+          <w:szCs w:val="21"/>
+          <w:lang w:val="fr-FR"/>
+        </w:rPr>
+        <w:t>&gt;&lt;/</w:t>
+      </w:r>
+      <w:r>
+        <w:rPr>
+          <w:rFonts w:ascii="Consolas" w:eastAsia="Times New Roman" w:hAnsi="Consolas" w:cs="Times New Roman"/>
+          <w:color w:val="E06C75"/>
+          <w:sz w:val="21"/>
+          <w:szCs w:val="21"/>
+          <w:lang w:val="fr-FR"/>
+        </w:rPr>
+        <w:t>script</w:t>
+      </w:r>
+      <w:r>
+        <w:rPr>
+          <w:rFonts w:ascii="Consolas" w:eastAsia="Times New Roman" w:hAnsi="Consolas" w:cs="Times New Roman"/>
+          <w:color w:val="ABB2BF"/>
+          <w:sz w:val="21"/>
+          <w:szCs w:val="21"/>
+          <w:lang w:val="fr-FR"/>
+        </w:rPr>
+        <w:t>&gt;</w:t>
+      </w:r>
+    </w:p>
+    <w:p>
+      <w:pPr>
+        <w:shd w:val="clear" w:color="auto" w:fill="282C34"/>
+        <w:spacing w:line="285" w:lineRule="atLeast"/>
+        <w:rPr>
+          <w:rFonts w:ascii="Consolas" w:eastAsia="Times New Roman" w:hAnsi="Consolas" w:cs="Times New Roman"/>
+          <w:color w:val="ABB2BF"/>
+          <w:sz w:val="21"/>
+          <w:szCs w:val="21"/>
+          <w:lang w:val="fr-FR"/>
+        </w:rPr>
+      </w:pPr>
+      <w:r>
+        <w:rPr>
+          <w:rFonts w:ascii="Consolas" w:eastAsia="Times New Roman" w:hAnsi="Consolas" w:cs="Times New Roman"/>
+          <w:color w:val="ABB2BF"/>
+          <w:sz w:val="21"/>
+          <w:szCs w:val="21"/>
+          <w:lang w:val="fr-FR"/>
+        </w:rPr>
+        <w:t>        &lt;</w:t>
+      </w:r>
+      <w:proofErr w:type="gramStart"/>
+      <w:r>
+        <w:rPr>
+          <w:rFonts w:ascii="Consolas" w:eastAsia="Times New Roman" w:hAnsi="Consolas" w:cs="Times New Roman"/>
+          <w:color w:val="E06C75"/>
+          <w:sz w:val="21"/>
+          <w:szCs w:val="21"/>
+          <w:lang w:val="fr-FR"/>
+        </w:rPr>
+        <w:t>script</w:t>
+      </w:r>
+      <w:proofErr w:type="gramEnd"/>
+      <w:r>
+        <w:rPr>
+          <w:rFonts w:ascii="Consolas" w:eastAsia="Times New Roman" w:hAnsi="Consolas" w:cs="Times New Roman"/>
+          <w:color w:val="ABB2BF"/>
+          <w:sz w:val="21"/>
+          <w:szCs w:val="21"/>
+          <w:lang w:val="fr-FR"/>
+        </w:rPr>
+        <w:t xml:space="preserve"> </w:t>
+      </w:r>
+      <w:r>
+        <w:rPr>
+          <w:rFonts w:ascii="Consolas" w:eastAsia="Times New Roman" w:hAnsi="Consolas" w:cs="Times New Roman"/>
+          <w:color w:val="D19A66"/>
+          <w:sz w:val="21"/>
+          <w:szCs w:val="21"/>
+          <w:lang w:val="fr-FR"/>
+        </w:rPr>
+        <w:t>src</w:t>
+      </w:r>
+      <w:r>
+        <w:rPr>
+          <w:rFonts w:ascii="Consolas" w:eastAsia="Times New Roman" w:hAnsi="Consolas" w:cs="Times New Roman"/>
+          <w:color w:val="ABB2BF"/>
+          <w:sz w:val="21"/>
+          <w:szCs w:val="21"/>
+          <w:lang w:val="fr-FR"/>
+        </w:rPr>
+        <w:t>=</w:t>
+      </w:r>
+      <w:r>
+        <w:rPr>
+          <w:rFonts w:ascii="Consolas" w:eastAsia="Times New Roman" w:hAnsi="Consolas" w:cs="Times New Roman"/>
+          <w:color w:val="98C379"/>
+          <w:sz w:val="21"/>
+          <w:szCs w:val="21"/>
+          <w:lang w:val="fr-FR"/>
+        </w:rPr>
+        <w:t>"https://stackpath.bootstrapcdn.com/bootstrap/4.5.2/js/bootstrap.min.js"</w:t>
+      </w:r>
+      <w:r>
+        <w:rPr>
+          <w:rFonts w:ascii="Consolas" w:eastAsia="Times New Roman" w:hAnsi="Consolas" w:cs="Times New Roman"/>
+          <w:color w:val="ABB2BF"/>
+          <w:sz w:val="21"/>
+          <w:szCs w:val="21"/>
+          <w:lang w:val="fr-FR"/>
+        </w:rPr>
+        <w:t xml:space="preserve"> </w:t>
+      </w:r>
+      <w:r>
+        <w:rPr>
+          <w:rFonts w:ascii="Consolas" w:eastAsia="Times New Roman" w:hAnsi="Consolas" w:cs="Times New Roman"/>
+          <w:color w:val="D19A66"/>
+          <w:sz w:val="21"/>
+          <w:szCs w:val="21"/>
+          <w:lang w:val="fr-FR"/>
+        </w:rPr>
+        <w:t>integrity</w:t>
+      </w:r>
+      <w:r>
+        <w:rPr>
+          <w:rFonts w:ascii="Consolas" w:eastAsia="Times New Roman" w:hAnsi="Consolas" w:cs="Times New Roman"/>
+          <w:color w:val="ABB2BF"/>
+          <w:sz w:val="21"/>
+          <w:szCs w:val="21"/>
+          <w:lang w:val="fr-FR"/>
+        </w:rPr>
+        <w:t>=</w:t>
+      </w:r>
+      <w:r>
+        <w:rPr>
+          <w:rFonts w:ascii="Consolas" w:eastAsia="Times New Roman" w:hAnsi="Consolas" w:cs="Times New Roman"/>
+          <w:color w:val="98C379"/>
+          <w:sz w:val="21"/>
+          <w:szCs w:val="21"/>
+          <w:lang w:val="fr-FR"/>
+        </w:rPr>
+        <w:t>"sha384-B4gt1jrGC7Jh4AgTPSdUtOBvfO8shuf57BaghqFfPlYxofvL8/KUEfYiJOMMV+rV"</w:t>
+      </w:r>
+      <w:r>
+        <w:rPr>
+          <w:rFonts w:ascii="Consolas" w:eastAsia="Times New Roman" w:hAnsi="Consolas" w:cs="Times New Roman"/>
+          <w:color w:val="ABB2BF"/>
+          <w:sz w:val="21"/>
+          <w:szCs w:val="21"/>
+          <w:lang w:val="fr-FR"/>
+        </w:rPr>
+        <w:t xml:space="preserve"> </w:t>
+      </w:r>
+      <w:proofErr w:type="spellStart"/>
+      <w:r>
+        <w:rPr>
+          <w:rFonts w:ascii="Consolas" w:eastAsia="Times New Roman" w:hAnsi="Consolas" w:cs="Times New Roman"/>
+          <w:color w:val="D19A66"/>
+          <w:sz w:val="21"/>
+          <w:szCs w:val="21"/>
+          <w:lang w:val="fr-FR"/>
+        </w:rPr>
+        <w:t>crossorigin</w:t>
+      </w:r>
+      <w:proofErr w:type="spellEnd"/>
+      <w:r>
+        <w:rPr>
+          <w:rFonts w:ascii="Consolas" w:eastAsia="Times New Roman" w:hAnsi="Consolas" w:cs="Times New Roman"/>
+          <w:color w:val="ABB2BF"/>
+          <w:sz w:val="21"/>
+          <w:szCs w:val="21"/>
+          <w:lang w:val="fr-FR"/>
+        </w:rPr>
+        <w:t>=</w:t>
+      </w:r>
+      <w:r>
+        <w:rPr>
+          <w:rFonts w:ascii="Consolas" w:eastAsia="Times New Roman" w:hAnsi="Consolas" w:cs="Times New Roman"/>
+          <w:color w:val="98C379"/>
+          <w:sz w:val="21"/>
+          <w:szCs w:val="21"/>
+          <w:lang w:val="fr-FR"/>
+        </w:rPr>
+        <w:t>"</w:t>
+      </w:r>
+      <w:proofErr w:type="spellStart"/>
+      <w:r>
+        <w:rPr>
+          <w:rFonts w:ascii="Consolas" w:eastAsia="Times New Roman" w:hAnsi="Consolas" w:cs="Times New Roman"/>
+          <w:color w:val="98C379"/>
+          <w:sz w:val="21"/>
+          <w:szCs w:val="21"/>
+          <w:lang w:val="fr-FR"/>
+        </w:rPr>
+        <w:t>anonymous</w:t>
+      </w:r>
+      <w:proofErr w:type="spellEnd"/>
+      <w:r>
+        <w:rPr>
+          <w:rFonts w:ascii="Consolas" w:eastAsia="Times New Roman" w:hAnsi="Consolas" w:cs="Times New Roman"/>
+          <w:color w:val="98C379"/>
+          <w:sz w:val="21"/>
+          <w:szCs w:val="21"/>
+          <w:lang w:val="fr-FR"/>
+        </w:rPr>
+        <w:t>"</w:t>
+      </w:r>
+      <w:r>
+        <w:rPr>
+          <w:rFonts w:ascii="Consolas" w:eastAsia="Times New Roman" w:hAnsi="Consolas" w:cs="Times New Roman"/>
+          <w:color w:val="ABB2BF"/>
+          <w:sz w:val="21"/>
+          <w:szCs w:val="21"/>
+          <w:lang w:val="fr-FR"/>
+        </w:rPr>
+        <w:t>&gt;&lt;/</w:t>
+      </w:r>
+      <w:r>
+        <w:rPr>
+          <w:rFonts w:ascii="Consolas" w:eastAsia="Times New Roman" w:hAnsi="Consolas" w:cs="Times New Roman"/>
+          <w:color w:val="E06C75"/>
+          <w:sz w:val="21"/>
+          <w:szCs w:val="21"/>
+          <w:lang w:val="fr-FR"/>
+        </w:rPr>
+        <w:t>script</w:t>
+      </w:r>
+      <w:r>
+        <w:rPr>
+          <w:rFonts w:ascii="Consolas" w:eastAsia="Times New Roman" w:hAnsi="Consolas" w:cs="Times New Roman"/>
+          <w:color w:val="ABB2BF"/>
+          <w:sz w:val="21"/>
+          <w:szCs w:val="21"/>
+          <w:lang w:val="fr-FR"/>
+        </w:rPr>
+        <w:t>&gt;</w:t>
+      </w:r>
+    </w:p>
+    <w:p>
+      <w:pPr>
+        <w:shd w:val="clear" w:color="auto" w:fill="282C34"/>
+        <w:spacing w:line="285" w:lineRule="atLeast"/>
+        <w:rPr>
+          <w:rFonts w:ascii="Consolas" w:eastAsia="Times New Roman" w:hAnsi="Consolas" w:cs="Times New Roman"/>
+          <w:color w:val="ABB2BF"/>
+          <w:sz w:val="21"/>
+          <w:szCs w:val="21"/>
+          <w:lang w:val="fr-FR"/>
+        </w:rPr>
+      </w:pPr>
+      <w:r>
+        <w:rPr>
+          <w:rFonts w:ascii="Consolas" w:eastAsia="Times New Roman" w:hAnsi="Consolas" w:cs="Times New Roman"/>
+          <w:color w:val="ABB2BF"/>
+          <w:sz w:val="21"/>
+          <w:szCs w:val="21"/>
+          <w:lang w:val="fr-FR"/>
+        </w:rPr>
+        <w:t>        &lt;</w:t>
+      </w:r>
+      <w:proofErr w:type="gramStart"/>
+      <w:r>
+        <w:rPr>
+          <w:rFonts w:ascii="Consolas" w:eastAsia="Times New Roman" w:hAnsi="Consolas" w:cs="Times New Roman"/>
+          <w:color w:val="E06C75"/>
+          <w:sz w:val="21"/>
+          <w:szCs w:val="21"/>
+          <w:lang w:val="fr-FR"/>
+        </w:rPr>
+        <w:t>script</w:t>
+      </w:r>
+      <w:proofErr w:type="gramEnd"/>
+      <w:r>
+        <w:rPr>
+          <w:rFonts w:ascii="Consolas" w:eastAsia="Times New Roman" w:hAnsi="Consolas" w:cs="Times New Roman"/>
+          <w:color w:val="ABB2BF"/>
+          <w:sz w:val="21"/>
+          <w:szCs w:val="21"/>
+          <w:lang w:val="fr-FR"/>
+        </w:rPr>
+        <w:t xml:space="preserve"> </w:t>
+      </w:r>
+      <w:r>
+        <w:rPr>
+          <w:rFonts w:ascii="Consolas" w:eastAsia="Times New Roman" w:hAnsi="Consolas" w:cs="Times New Roman"/>
+          <w:color w:val="D19A66"/>
+          <w:sz w:val="21"/>
+          <w:szCs w:val="21"/>
+          <w:lang w:val="fr-FR"/>
+        </w:rPr>
+        <w:t>src</w:t>
+      </w:r>
+      <w:r>
+        <w:rPr>
+          <w:rFonts w:ascii="Consolas" w:eastAsia="Times New Roman" w:hAnsi="Consolas" w:cs="Times New Roman"/>
+          <w:color w:val="ABB2BF"/>
+          <w:sz w:val="21"/>
+          <w:szCs w:val="21"/>
+          <w:lang w:val="fr-FR"/>
+        </w:rPr>
+        <w:t>=</w:t>
+      </w:r>
+      <w:r>
+        <w:rPr>
+          <w:rFonts w:ascii="Consolas" w:eastAsia="Times New Roman" w:hAnsi="Consolas" w:cs="Times New Roman"/>
+          <w:color w:val="98C379"/>
+          <w:sz w:val="21"/>
+          <w:szCs w:val="21"/>
+          <w:lang w:val="fr-FR"/>
+        </w:rPr>
+        <w:t>"https://cdn.jsdelivr.net/npm/popper.js@1.16.1/dist/umd/popper.min.js"</w:t>
+      </w:r>
+      <w:r>
+        <w:rPr>
+          <w:rFonts w:ascii="Consolas" w:eastAsia="Times New Roman" w:hAnsi="Consolas" w:cs="Times New Roman"/>
+          <w:color w:val="ABB2BF"/>
+          <w:sz w:val="21"/>
+          <w:szCs w:val="21"/>
+          <w:lang w:val="fr-FR"/>
+        </w:rPr>
+        <w:t xml:space="preserve"> </w:t>
+      </w:r>
+      <w:r>
+        <w:rPr>
+          <w:rFonts w:ascii="Consolas" w:eastAsia="Times New Roman" w:hAnsi="Consolas" w:cs="Times New Roman"/>
+          <w:color w:val="D19A66"/>
+          <w:sz w:val="21"/>
+          <w:szCs w:val="21"/>
+          <w:lang w:val="fr-FR"/>
+        </w:rPr>
+        <w:t>integrity</w:t>
+      </w:r>
+      <w:r>
+        <w:rPr>
+          <w:rFonts w:ascii="Consolas" w:eastAsia="Times New Roman" w:hAnsi="Consolas" w:cs="Times New Roman"/>
+          <w:color w:val="ABB2BF"/>
+          <w:sz w:val="21"/>
+          <w:szCs w:val="21"/>
+          <w:lang w:val="fr-FR"/>
+        </w:rPr>
+        <w:t>=</w:t>
+      </w:r>
+      <w:r>
+        <w:rPr>
+          <w:rFonts w:ascii="Consolas" w:eastAsia="Times New Roman" w:hAnsi="Consolas" w:cs="Times New Roman"/>
+          <w:color w:val="98C379"/>
+          <w:sz w:val="21"/>
+          <w:szCs w:val="21"/>
+          <w:lang w:val="fr-FR"/>
+        </w:rPr>
+        <w:t>"sha384-9/reFTGAW83EW2RDu2S0VKaIzap3H66lZH81PoYlFhbGU+6BZp6G7niu735Sk7lN"</w:t>
+      </w:r>
+      <w:r>
+        <w:rPr>
+          <w:rFonts w:ascii="Consolas" w:eastAsia="Times New Roman" w:hAnsi="Consolas" w:cs="Times New Roman"/>
+          <w:color w:val="ABB2BF"/>
+          <w:sz w:val="21"/>
+          <w:szCs w:val="21"/>
+          <w:lang w:val="fr-FR"/>
+        </w:rPr>
+        <w:t xml:space="preserve"> </w:t>
+      </w:r>
+      <w:proofErr w:type="spellStart"/>
+      <w:r>
+        <w:rPr>
+          <w:rFonts w:ascii="Consolas" w:eastAsia="Times New Roman" w:hAnsi="Consolas" w:cs="Times New Roman"/>
+          <w:color w:val="D19A66"/>
+          <w:sz w:val="21"/>
+          <w:szCs w:val="21"/>
+          <w:lang w:val="fr-FR"/>
+        </w:rPr>
+        <w:t>crossorigin</w:t>
+      </w:r>
+      <w:proofErr w:type="spellEnd"/>
+      <w:r>
+        <w:rPr>
+          <w:rFonts w:ascii="Consolas" w:eastAsia="Times New Roman" w:hAnsi="Consolas" w:cs="Times New Roman"/>
+          <w:color w:val="ABB2BF"/>
+          <w:sz w:val="21"/>
+          <w:szCs w:val="21"/>
+          <w:lang w:val="fr-FR"/>
+        </w:rPr>
+        <w:t>=</w:t>
+      </w:r>
+      <w:r>
+        <w:rPr>
+          <w:rFonts w:ascii="Consolas" w:eastAsia="Times New Roman" w:hAnsi="Consolas" w:cs="Times New Roman"/>
+          <w:color w:val="98C379"/>
+          <w:sz w:val="21"/>
+          <w:szCs w:val="21"/>
+          <w:lang w:val="fr-FR"/>
+        </w:rPr>
+        <w:t>"</w:t>
+      </w:r>
+      <w:proofErr w:type="spellStart"/>
+      <w:r>
+        <w:rPr>
+          <w:rFonts w:ascii="Consolas" w:eastAsia="Times New Roman" w:hAnsi="Consolas" w:cs="Times New Roman"/>
+          <w:color w:val="98C379"/>
+          <w:sz w:val="21"/>
+          <w:szCs w:val="21"/>
+          <w:lang w:val="fr-FR"/>
+        </w:rPr>
+        <w:t>anonymous</w:t>
+      </w:r>
+      <w:proofErr w:type="spellEnd"/>
+      <w:r>
+        <w:rPr>
+          <w:rFonts w:ascii="Consolas" w:eastAsia="Times New Roman" w:hAnsi="Consolas" w:cs="Times New Roman"/>
+          <w:color w:val="98C379"/>
+          <w:sz w:val="21"/>
+          <w:szCs w:val="21"/>
+          <w:lang w:val="fr-FR"/>
+        </w:rPr>
+        <w:t>"</w:t>
+      </w:r>
+      <w:r>
+        <w:rPr>
+          <w:rFonts w:ascii="Consolas" w:eastAsia="Times New Roman" w:hAnsi="Consolas" w:cs="Times New Roman"/>
+          <w:color w:val="ABB2BF"/>
+          <w:sz w:val="21"/>
+          <w:szCs w:val="21"/>
+          <w:lang w:val="fr-FR"/>
+        </w:rPr>
+        <w:t>&gt;&lt;/</w:t>
+      </w:r>
+      <w:r>
+        <w:rPr>
+          <w:rFonts w:ascii="Consolas" w:eastAsia="Times New Roman" w:hAnsi="Consolas" w:cs="Times New Roman"/>
+          <w:color w:val="E06C75"/>
+          <w:sz w:val="21"/>
+          <w:szCs w:val="21"/>
+          <w:lang w:val="fr-FR"/>
+        </w:rPr>
+        <w:t>script</w:t>
+      </w:r>
+      <w:r>
+        <w:rPr>
+          <w:rFonts w:ascii="Consolas" w:eastAsia="Times New Roman" w:hAnsi="Consolas" w:cs="Times New Roman"/>
+          <w:color w:val="ABB2BF"/>
+          <w:sz w:val="21"/>
+          <w:szCs w:val="21"/>
+          <w:lang w:val="fr-FR"/>
+        </w:rPr>
+        <w:t>&gt;</w:t>
+      </w:r>
+    </w:p>
+    <w:p>
+      <w:pPr>
+        <w:ind w:left="720"/>
+        <w:rPr>
+          <w:highlight w:val="white"/>
+        </w:rPr>
+      </w:pPr>
     </w:p>
     <w:p>
       <w:pPr>
@@ -13144,7 +14229,6 @@
                 <w:b/>
                 <w:color w:val="FFFFFF"/>
               </w:rPr>
-              <w:lastRenderedPageBreak/>
               <w:t>BONUS</w:t>
             </w:r>
           </w:p>
@@ -13308,6 +14392,8 @@
           <w:t>https://www.canva.com/</w:t>
         </w:r>
       </w:hyperlink>
+      <w:bookmarkStart w:id="0" w:name="_GoBack"/>
+      <w:bookmarkEnd w:id="0"/>
     </w:p>
     <w:p>
       <w:pPr>

</xml_diff>